<commit_message>
set up of experiment in magpie
</commit_message>
<xml_diff>
--- a/3 Notes/2023_06_20 sketched overview of MA.docx
+++ b/3 Notes/2023_06_20 sketched overview of MA.docx
@@ -1915,15 +1915,7 @@
           <w:sz w:val="24"/>
           <w:szCs w:val="24"/>
         </w:rPr>
-        <w:t>S</w:t>
-      </w:r>
-      <w:r>
-        <w:rPr>
-          <w:rFonts w:ascii="Arial" w:hAnsi="Arial" w:cs="Arial"/>
-          <w:sz w:val="24"/>
-          <w:szCs w:val="24"/>
-        </w:rPr>
-        <w:t xml:space="preserve">timuli are adjusted </w:t>
+        <w:t xml:space="preserve">Stimuli are adjusted </w:t>
       </w:r>
     </w:p>
     <w:p>
@@ -1947,31 +1939,7 @@
           <w:sz w:val="24"/>
           <w:szCs w:val="24"/>
         </w:rPr>
-        <w:t xml:space="preserve">to be in </w:t>
-      </w:r>
-      <w:r>
-        <w:rPr>
-          <w:rFonts w:ascii="Arial" w:hAnsi="Arial" w:cs="Arial"/>
-          <w:sz w:val="24"/>
-          <w:szCs w:val="24"/>
-        </w:rPr>
-        <w:t>past</w:t>
-      </w:r>
-      <w:r>
-        <w:rPr>
-          <w:rFonts w:ascii="Arial" w:hAnsi="Arial" w:cs="Arial"/>
-          <w:sz w:val="24"/>
-          <w:szCs w:val="24"/>
-        </w:rPr>
-        <w:t xml:space="preserve"> tense </w:t>
-      </w:r>
-      <w:r>
-        <w:rPr>
-          <w:rFonts w:ascii="Arial" w:hAnsi="Arial" w:cs="Arial"/>
-          <w:sz w:val="24"/>
-          <w:szCs w:val="24"/>
-        </w:rPr>
-        <w:t>to ensure that the word in contrastive focus is never in final position</w:t>
+        <w:t>to be in past tense to ensure that the word in contrastive focus is never in final position</w:t>
       </w:r>
     </w:p>
     <w:p>
@@ -2019,31 +1987,7 @@
           <w:sz w:val="24"/>
           <w:szCs w:val="24"/>
         </w:rPr>
-        <w:t>to include ditransitive verb</w:t>
-      </w:r>
-      <w:r>
-        <w:rPr>
-          <w:rFonts w:ascii="Arial" w:hAnsi="Arial" w:cs="Arial"/>
-          <w:sz w:val="24"/>
-          <w:szCs w:val="24"/>
-        </w:rPr>
-        <w:t>s</w:t>
-      </w:r>
-      <w:r>
-        <w:rPr>
-          <w:rFonts w:ascii="Arial" w:hAnsi="Arial" w:cs="Arial"/>
-          <w:sz w:val="24"/>
-          <w:szCs w:val="24"/>
-        </w:rPr>
-        <w:t xml:space="preserve"> for stimuli with lexical fragments</w:t>
-      </w:r>
-      <w:r>
-        <w:rPr>
-          <w:rFonts w:ascii="Arial" w:hAnsi="Arial" w:cs="Arial"/>
-          <w:sz w:val="24"/>
-          <w:szCs w:val="24"/>
-        </w:rPr>
-        <w:t xml:space="preserve"> and transitive verbs for stimuli with functional fragments to maintain a similar sentence length</w:t>
+        <w:t>to include ditransitive verbs for stimuli with lexical fragments and transitive verbs for stimuli with functional fragments to maintain a similar sentence length</w:t>
       </w:r>
     </w:p>
     <w:p>
@@ -2067,39 +2011,7 @@
           <w:sz w:val="24"/>
           <w:szCs w:val="24"/>
         </w:rPr>
-        <w:t xml:space="preserve">to include masculine nouns </w:t>
-      </w:r>
-      <w:r>
-        <w:rPr>
-          <w:rFonts w:ascii="Arial" w:hAnsi="Arial" w:cs="Arial"/>
-          <w:sz w:val="24"/>
-          <w:szCs w:val="24"/>
-        </w:rPr>
-        <w:t xml:space="preserve">in dative case </w:t>
-      </w:r>
-      <w:r>
-        <w:rPr>
-          <w:rFonts w:ascii="Arial" w:hAnsi="Arial" w:cs="Arial"/>
-          <w:sz w:val="24"/>
-          <w:szCs w:val="24"/>
-        </w:rPr>
-        <w:t>as indirect objects in the antecedent clause</w:t>
-      </w:r>
-      <w:r>
-        <w:rPr>
-          <w:rFonts w:ascii="Arial" w:hAnsi="Arial" w:cs="Arial"/>
-          <w:sz w:val="24"/>
-          <w:szCs w:val="24"/>
-        </w:rPr>
-        <w:t xml:space="preserve"> for stimuli with lexical fragment</w:t>
-      </w:r>
-      <w:r>
-        <w:rPr>
-          <w:rFonts w:ascii="Arial" w:hAnsi="Arial" w:cs="Arial"/>
-          <w:sz w:val="24"/>
-          <w:szCs w:val="24"/>
-        </w:rPr>
-        <w:t xml:space="preserve"> to ensure disambiguation </w:t>
+        <w:t>to include masculine nouns in dative case as indirect objects in the antecedent clause for stimuli with lexical fragment to ensure disambiguation</w:t>
       </w:r>
     </w:p>
     <w:p>
@@ -2141,7 +2053,7 @@
           <w:sz w:val="24"/>
           <w:szCs w:val="24"/>
         </w:rPr>
-        <w:t xml:space="preserve"> 2011).</w:t>
+        <w:t xml:space="preserve"> 2011). </w:t>
       </w:r>
     </w:p>
     <w:p>
@@ -2165,66 +2077,7 @@
           <w:sz w:val="24"/>
           <w:szCs w:val="24"/>
         </w:rPr>
-        <w:t xml:space="preserve">Responses are all in the form </w:t>
-      </w:r>
-      <w:r>
-        <w:rPr>
-          <w:rFonts w:ascii="Arial" w:hAnsi="Arial" w:cs="Arial"/>
-          <w:i/>
-          <w:sz w:val="24"/>
-          <w:szCs w:val="24"/>
-        </w:rPr>
-        <w:t>Nein, X</w:t>
-      </w:r>
-      <w:r>
-        <w:rPr>
-          <w:rFonts w:ascii="Arial" w:hAnsi="Arial" w:cs="Arial"/>
-          <w:sz w:val="24"/>
-          <w:szCs w:val="24"/>
-        </w:rPr>
-        <w:t xml:space="preserve">, where </w:t>
-      </w:r>
-      <w:r>
-        <w:rPr>
-          <w:rFonts w:ascii="Arial" w:hAnsi="Arial" w:cs="Arial"/>
-          <w:i/>
-          <w:iCs/>
-          <w:sz w:val="24"/>
-          <w:szCs w:val="24"/>
-        </w:rPr>
-        <w:t>X</w:t>
-      </w:r>
-      <w:r>
-        <w:rPr>
-          <w:rFonts w:ascii="Arial" w:hAnsi="Arial" w:cs="Arial"/>
-          <w:sz w:val="24"/>
-          <w:szCs w:val="24"/>
-        </w:rPr>
-        <w:t xml:space="preserve"> is </w:t>
-      </w:r>
-      <w:r>
-        <w:rPr>
-          <w:rFonts w:ascii="Arial" w:hAnsi="Arial" w:cs="Arial"/>
-          <w:sz w:val="24"/>
-          <w:szCs w:val="24"/>
-        </w:rPr>
-        <w:t>one phrase</w:t>
-      </w:r>
-      <w:r>
-        <w:rPr>
-          <w:rFonts w:ascii="Arial" w:hAnsi="Arial" w:cs="Arial"/>
-          <w:sz w:val="24"/>
-          <w:szCs w:val="24"/>
-        </w:rPr>
-        <w:t>.</w:t>
-      </w:r>
-      <w:r>
-        <w:rPr>
-          <w:rFonts w:ascii="Arial" w:hAnsi="Arial" w:cs="Arial"/>
-          <w:sz w:val="24"/>
-          <w:szCs w:val="24"/>
-        </w:rPr>
-        <w:t xml:space="preserve"> </w:t>
+        <w:t>Responses are all in the form Nein, X, where X is one phrase.</w:t>
       </w:r>
     </w:p>
     <w:p>
@@ -2238,92 +2091,22 @@
         <w:jc w:val="both"/>
         <w:rPr>
           <w:rFonts w:ascii="Arial" w:hAnsi="Arial" w:cs="Arial"/>
-          <w:i/>
-          <w:sz w:val="24"/>
-          <w:szCs w:val="24"/>
-        </w:rPr>
-      </w:pPr>
-      <w:r>
-        <w:rPr>
-          <w:rFonts w:ascii="Arial" w:hAnsi="Arial" w:cs="Arial"/>
-          <w:sz w:val="24"/>
-          <w:szCs w:val="24"/>
-        </w:rPr>
-        <w:t>The s</w:t>
-      </w:r>
-      <w:r>
-        <w:rPr>
-          <w:rFonts w:ascii="Arial" w:hAnsi="Arial" w:cs="Arial"/>
-          <w:sz w:val="24"/>
-          <w:szCs w:val="24"/>
-        </w:rPr>
-        <w:t>timuli</w:t>
-      </w:r>
-      <w:r>
-        <w:rPr>
-          <w:rFonts w:ascii="Arial" w:hAnsi="Arial" w:cs="Arial"/>
-          <w:sz w:val="24"/>
-          <w:szCs w:val="24"/>
-        </w:rPr>
-        <w:t xml:space="preserve"> with functional fragments</w:t>
-      </w:r>
-      <w:r>
-        <w:rPr>
-          <w:rFonts w:ascii="Arial" w:hAnsi="Arial" w:cs="Arial"/>
-          <w:sz w:val="24"/>
-          <w:szCs w:val="24"/>
-        </w:rPr>
-        <w:t xml:space="preserve"> include</w:t>
-      </w:r>
-      <w:r>
-        <w:rPr>
-          <w:rFonts w:ascii="Arial" w:hAnsi="Arial" w:cs="Arial"/>
-          <w:sz w:val="24"/>
-          <w:szCs w:val="24"/>
-        </w:rPr>
-        <w:t xml:space="preserve"> </w:t>
-      </w:r>
-      <w:r>
-        <w:rPr>
-          <w:rFonts w:ascii="Arial" w:hAnsi="Arial" w:cs="Arial"/>
-          <w:iCs/>
-          <w:sz w:val="24"/>
-          <w:szCs w:val="24"/>
-        </w:rPr>
-        <w:t xml:space="preserve">5 sentences with </w:t>
-      </w:r>
-      <w:r>
-        <w:rPr>
-          <w:rFonts w:ascii="Arial" w:hAnsi="Arial" w:cs="Arial"/>
-          <w:i/>
-          <w:sz w:val="24"/>
-          <w:szCs w:val="24"/>
-        </w:rPr>
-        <w:t>ab/bis</w:t>
-      </w:r>
-      <w:r>
-        <w:rPr>
-          <w:rFonts w:ascii="Arial" w:hAnsi="Arial" w:cs="Arial"/>
-          <w:iCs/>
-          <w:sz w:val="24"/>
-          <w:szCs w:val="24"/>
-        </w:rPr>
-        <w:t xml:space="preserve">, </w:t>
-      </w:r>
-      <w:r>
-        <w:rPr>
-          <w:rFonts w:ascii="Arial" w:hAnsi="Arial" w:cs="Arial"/>
-          <w:iCs/>
-          <w:sz w:val="24"/>
-          <w:szCs w:val="24"/>
-        </w:rPr>
-        <w:t xml:space="preserve">5 sentences with </w:t>
+          <w:sz w:val="24"/>
+          <w:szCs w:val="24"/>
+        </w:rPr>
+      </w:pPr>
+      <w:r>
+        <w:rPr>
+          <w:rFonts w:ascii="Arial" w:hAnsi="Arial" w:cs="Arial"/>
+          <w:sz w:val="24"/>
+          <w:szCs w:val="24"/>
+        </w:rPr>
+        <w:t xml:space="preserve">The stimuli with functional fragments include 5 sentences with ab/bis, 5 sentences with </w:t>
       </w:r>
       <w:proofErr w:type="spellStart"/>
       <w:r>
         <w:rPr>
           <w:rFonts w:ascii="Arial" w:hAnsi="Arial" w:cs="Arial"/>
-          <w:i/>
           <w:sz w:val="24"/>
           <w:szCs w:val="24"/>
         </w:rPr>
@@ -2333,7 +2116,6 @@
       <w:r>
         <w:rPr>
           <w:rFonts w:ascii="Arial" w:hAnsi="Arial" w:cs="Arial"/>
-          <w:i/>
           <w:sz w:val="24"/>
           <w:szCs w:val="24"/>
         </w:rPr>
@@ -2343,7 +2125,6 @@
       <w:r>
         <w:rPr>
           <w:rFonts w:ascii="Arial" w:hAnsi="Arial" w:cs="Arial"/>
-          <w:i/>
           <w:sz w:val="24"/>
           <w:szCs w:val="24"/>
         </w:rPr>
@@ -2353,35 +2134,15 @@
       <w:r>
         <w:rPr>
           <w:rFonts w:ascii="Arial" w:hAnsi="Arial" w:cs="Arial"/>
-          <w:iCs/>
-          <w:sz w:val="24"/>
-          <w:szCs w:val="24"/>
-        </w:rPr>
-        <w:t xml:space="preserve">, </w:t>
-      </w:r>
-      <w:r>
-        <w:rPr>
-          <w:rFonts w:ascii="Arial" w:hAnsi="Arial" w:cs="Arial"/>
-          <w:iCs/>
-          <w:sz w:val="24"/>
-          <w:szCs w:val="24"/>
-        </w:rPr>
-        <w:t xml:space="preserve">and </w:t>
-      </w:r>
-      <w:r>
-        <w:rPr>
-          <w:rFonts w:ascii="Arial" w:hAnsi="Arial" w:cs="Arial"/>
-          <w:iCs/>
-          <w:sz w:val="24"/>
-          <w:szCs w:val="24"/>
-        </w:rPr>
-        <w:t xml:space="preserve">5 sentences with </w:t>
+          <w:sz w:val="24"/>
+          <w:szCs w:val="24"/>
+        </w:rPr>
+        <w:t xml:space="preserve">, and 5 sentences with </w:t>
       </w:r>
       <w:proofErr w:type="spellStart"/>
       <w:r>
         <w:rPr>
           <w:rFonts w:ascii="Arial" w:hAnsi="Arial" w:cs="Arial"/>
-          <w:i/>
           <w:sz w:val="24"/>
           <w:szCs w:val="24"/>
         </w:rPr>
@@ -2391,7 +2152,6 @@
       <w:r>
         <w:rPr>
           <w:rFonts w:ascii="Arial" w:hAnsi="Arial" w:cs="Arial"/>
-          <w:i/>
           <w:sz w:val="24"/>
           <w:szCs w:val="24"/>
         </w:rPr>
@@ -2401,47 +2161,12 @@
       <w:r>
         <w:rPr>
           <w:rFonts w:ascii="Arial" w:hAnsi="Arial" w:cs="Arial"/>
-          <w:i/>
           <w:sz w:val="24"/>
           <w:szCs w:val="24"/>
         </w:rPr>
         <w:t>ohne</w:t>
       </w:r>
       <w:proofErr w:type="spellEnd"/>
-      <w:r>
-        <w:rPr>
-          <w:rFonts w:ascii="Arial" w:hAnsi="Arial" w:cs="Arial"/>
-          <w:b/>
-          <w:bCs/>
-          <w:i/>
-          <w:sz w:val="24"/>
-          <w:szCs w:val="24"/>
-        </w:rPr>
-        <w:t xml:space="preserve"> </w:t>
-      </w:r>
-    </w:p>
-    <w:p>
-      <w:pPr>
-        <w:pStyle w:val="Listenabsatz"/>
-        <w:numPr>
-          <w:ilvl w:val="0"/>
-          <w:numId w:val="1"/>
-        </w:numPr>
-        <w:spacing w:after="0" w:line="276" w:lineRule="auto"/>
-        <w:rPr>
-          <w:rFonts w:ascii="Arial" w:hAnsi="Arial" w:cs="Arial"/>
-          <w:sz w:val="24"/>
-          <w:szCs w:val="24"/>
-        </w:rPr>
-      </w:pPr>
-      <w:r>
-        <w:rPr>
-          <w:rFonts w:ascii="Arial" w:hAnsi="Arial" w:cs="Arial"/>
-          <w:sz w:val="24"/>
-          <w:szCs w:val="24"/>
-        </w:rPr>
-        <w:t>Fillers include dialogues without contrastive focus and dialogues with non-fragmental contrast. The fillers show varying acceptability: A = fully acceptable, B = somewhat acceptable, C = neither acceptable nor unacceptable, D = somewhat unacceptable, E = fully unacceptable)</w:t>
-      </w:r>
     </w:p>
     <w:p>
       <w:pPr>
@@ -2454,30 +2179,42 @@
         <w:jc w:val="both"/>
         <w:rPr>
           <w:rFonts w:ascii="Arial" w:hAnsi="Arial" w:cs="Arial"/>
-          <w:i/>
-          <w:sz w:val="24"/>
-          <w:szCs w:val="24"/>
-        </w:rPr>
-      </w:pPr>
-      <w:r>
-        <w:rPr>
-          <w:rFonts w:ascii="Arial" w:hAnsi="Arial" w:cs="Arial"/>
-          <w:bCs/>
-          <w:sz w:val="24"/>
-          <w:szCs w:val="24"/>
-        </w:rPr>
-        <w:t>for the list of critical and filler items, see MA &gt; 2 Experiments &gt; 1 Stimuli</w:t>
+          <w:sz w:val="24"/>
+          <w:szCs w:val="24"/>
+        </w:rPr>
+      </w:pPr>
+      <w:r>
+        <w:rPr>
+          <w:rFonts w:ascii="Arial" w:hAnsi="Arial" w:cs="Arial"/>
+          <w:sz w:val="24"/>
+          <w:szCs w:val="24"/>
+        </w:rPr>
+        <w:t>Fillers include dialogues without contrastive focus and dialogues with non-fragmental contrast. The fillers show varying acceptability: A = fully acceptable, B = somewhat acceptable, C = neither acceptable nor unacceptable, D = somewhat unacceptable, E = fully unacceptable)</w:t>
       </w:r>
     </w:p>
     <w:p>
       <w:pPr>
+        <w:pStyle w:val="Listenabsatz"/>
+        <w:numPr>
+          <w:ilvl w:val="0"/>
+          <w:numId w:val="1"/>
+        </w:numPr>
         <w:spacing w:after="0" w:line="276" w:lineRule="auto"/>
-        <w:rPr>
-          <w:rFonts w:ascii="Arial" w:hAnsi="Arial" w:cs="Arial"/>
-          <w:sz w:val="24"/>
-          <w:szCs w:val="24"/>
-        </w:rPr>
-      </w:pPr>
+        <w:jc w:val="both"/>
+        <w:rPr>
+          <w:rFonts w:ascii="Arial" w:hAnsi="Arial" w:cs="Arial"/>
+          <w:sz w:val="24"/>
+          <w:szCs w:val="24"/>
+        </w:rPr>
+      </w:pPr>
+      <w:r>
+        <w:rPr>
+          <w:rFonts w:ascii="Arial" w:hAnsi="Arial" w:cs="Arial"/>
+          <w:sz w:val="24"/>
+          <w:szCs w:val="24"/>
+        </w:rPr>
+        <w:t>for the list of critical and filler items, see MA &gt; 2 Experiments &gt; 1 Stimuli</w:t>
+      </w:r>
     </w:p>
     <w:sectPr>
       <w:headerReference w:type="even" r:id="rId7"/>

</xml_diff>